<commit_message>
Added data to RF PCB manufacturing
Added copper finish data and minimum sizes to help fabrication.
</commit_message>
<xml_diff>
--- a/circuit_board/rf_channels/manufacturing/RFFE_PCB_specs.docx
+++ b/circuit_board/rf_channels/manufacturing/RFFE_PCB_specs.docx
@@ -1,6 +1,6 @@
 
 <file path=word/document.xml><?xml version="1.0" encoding="utf-8"?>
-<w:document xmlns:wpc="http://schemas.microsoft.com/office/word/2010/wordprocessingCanvas" xmlns:mc="http://schemas.openxmlformats.org/markup-compatibility/2006" xmlns:o="urn:schemas-microsoft-com:office:office" xmlns:r="http://schemas.openxmlformats.org/officeDocument/2006/relationships" xmlns:m="http://schemas.openxmlformats.org/officeDocument/2006/math" xmlns:v="urn:schemas-microsoft-com:vml" xmlns:wp14="http://schemas.microsoft.com/office/word/2010/wordprocessingDrawing" xmlns:wp="http://schemas.openxmlformats.org/drawingml/2006/wordprocessingDrawing" xmlns:w10="urn:schemas-microsoft-com:office:word" xmlns:w="http://schemas.openxmlformats.org/wordprocessingml/2006/main" xmlns:w14="http://schemas.microsoft.com/office/word/2010/wordml" xmlns:w15="http://schemas.microsoft.com/office/word/2012/wordml" xmlns:wpg="http://schemas.microsoft.com/office/word/2010/wordprocessingGroup" xmlns:wpi="http://schemas.microsoft.com/office/word/2010/wordprocessingInk" xmlns:wne="http://schemas.microsoft.com/office/word/2006/wordml" xmlns:wps="http://schemas.microsoft.com/office/word/2010/wordprocessingShape" mc:Ignorable="w14 w15 wp14">
+<w:document xmlns:wpc="http://schemas.microsoft.com/office/word/2010/wordprocessingCanvas" xmlns:cx="http://schemas.microsoft.com/office/drawing/2014/chartex" xmlns:cx1="http://schemas.microsoft.com/office/drawing/2015/9/8/chartex" xmlns:cx2="http://schemas.microsoft.com/office/drawing/2015/10/21/chartex" xmlns:mc="http://schemas.openxmlformats.org/markup-compatibility/2006" xmlns:o="urn:schemas-microsoft-com:office:office" xmlns:r="http://schemas.openxmlformats.org/officeDocument/2006/relationships" xmlns:m="http://schemas.openxmlformats.org/officeDocument/2006/math" xmlns:v="urn:schemas-microsoft-com:vml" xmlns:wp14="http://schemas.microsoft.com/office/word/2010/wordprocessingDrawing" xmlns:wp="http://schemas.openxmlformats.org/drawingml/2006/wordprocessingDrawing" xmlns:w10="urn:schemas-microsoft-com:office:word" xmlns:w="http://schemas.openxmlformats.org/wordprocessingml/2006/main" xmlns:w14="http://schemas.microsoft.com/office/word/2010/wordml" xmlns:w15="http://schemas.microsoft.com/office/word/2012/wordml" xmlns:w16se="http://schemas.microsoft.com/office/word/2015/wordml/symex" xmlns:wpg="http://schemas.microsoft.com/office/word/2010/wordprocessingGroup" xmlns:wpi="http://schemas.microsoft.com/office/word/2010/wordprocessingInk" xmlns:wne="http://schemas.microsoft.com/office/word/2006/wordml" xmlns:wps="http://schemas.microsoft.com/office/word/2010/wordprocessingShape" mc:Ignorable="w14 w15 w16se wp14">
   <w:body>
     <w:p>
       <w:pPr>
@@ -29,7 +29,7 @@
             <v:path o:extrusionok="f" gradientshapeok="t" o:connecttype="rect"/>
             <o:lock v:ext="edit" aspectratio="t"/>
           </v:shapetype>
-          <v:shape id="Imagem 4" o:spid="_x0000_i1026" type="#_x0000_t75" style="width:192pt;height:76.5pt">
+          <v:shape id="Imagem 4" o:spid="_x0000_i1025" type="#_x0000_t75" style="width:191.8pt;height:76.3pt">
             <v:imagedata r:id="rId8" o:title=""/>
           </v:shape>
         </w:pict>
@@ -39,7 +39,7 @@
       </w:r>
       <w:r>
         <w:pict>
-          <v:shape id="Imagem 1" o:spid="_x0000_i1027" type="#_x0000_t75" style="width:72.75pt;height:84pt">
+          <v:shape id="Imagem 1" o:spid="_x0000_i1026" type="#_x0000_t75" style="width:72.55pt;height:83.8pt">
             <v:imagedata r:id="rId9" o:title=""/>
           </v:shape>
         </w:pict>
@@ -173,7 +173,7 @@
       </w:pPr>
       <w:r>
         <w:pict>
-          <v:shape id="Imagem 2" o:spid="_x0000_i1028" type="#_x0000_t75" style="width:363pt;height:24.75pt">
+          <v:shape id="Imagem 2" o:spid="_x0000_i1027" type="#_x0000_t75" style="width:363.2pt;height:24.7pt">
             <v:imagedata r:id="rId10" o:title=""/>
           </v:shape>
         </w:pict>
@@ -417,7 +417,7 @@
     </w:p>
     <w:p>
       <w:pPr>
-        <w:pStyle w:val="Ttulo1"/>
+        <w:pStyle w:val="Heading1"/>
         <w:numPr>
           <w:ilvl w:val="0"/>
           <w:numId w:val="0"/>
@@ -629,13 +629,8 @@
               <w:spacing w:line="276" w:lineRule="auto"/>
             </w:pPr>
             <w:r>
-              <w:t xml:space="preserve">Fernando </w:t>
-            </w:r>
-            <w:proofErr w:type="spellStart"/>
-            <w:r>
-              <w:t>Sant’anna</w:t>
-            </w:r>
-            <w:proofErr w:type="spellEnd"/>
+              <w:t>Fernando Sant’anna</w:t>
+            </w:r>
           </w:p>
         </w:tc>
         <w:tc>
@@ -723,14 +718,12 @@
                 <w:i/>
               </w:rPr>
             </w:pPr>
-            <w:proofErr w:type="spellStart"/>
             <w:r>
               <w:rPr>
                 <w:i/>
               </w:rPr>
               <w:t>Fone</w:t>
             </w:r>
-            <w:proofErr w:type="spellEnd"/>
           </w:p>
         </w:tc>
         <w:tc>
@@ -779,14 +772,12 @@
                 <w:i/>
               </w:rPr>
             </w:pPr>
-            <w:proofErr w:type="spellStart"/>
             <w:r>
               <w:rPr>
                 <w:i/>
               </w:rPr>
               <w:t>Cel</w:t>
             </w:r>
-            <w:proofErr w:type="spellEnd"/>
           </w:p>
         </w:tc>
         <w:tc>
@@ -957,7 +948,7 @@
               <w:spacing w:line="276" w:lineRule="auto"/>
             </w:pPr>
             <w:r>
-              <w:t>Multilayers</w:t>
+              <w:t>Number of layers</w:t>
             </w:r>
           </w:p>
         </w:tc>
@@ -997,6 +988,9 @@
             <w:pPr>
               <w:spacing w:line="276" w:lineRule="auto"/>
             </w:pPr>
+            <w:r>
+              <w:t>0.203mm / 8 mils</w:t>
+            </w:r>
           </w:p>
         </w:tc>
       </w:tr>
@@ -1022,6 +1016,9 @@
             <w:pPr>
               <w:spacing w:line="276" w:lineRule="auto"/>
             </w:pPr>
+            <w:r>
+              <w:t>0.200mmm / 7.8 mils</w:t>
+            </w:r>
           </w:p>
         </w:tc>
       </w:tr>
@@ -1063,13 +1060,8 @@
               <w:spacing w:line="276" w:lineRule="auto"/>
             </w:pPr>
             <w:r>
-              <w:t>Pre-</w:t>
-            </w:r>
-            <w:proofErr w:type="spellStart"/>
-            <w:r>
-              <w:t>preg</w:t>
-            </w:r>
-            <w:proofErr w:type="spellEnd"/>
+              <w:t>Pre-preg</w:t>
+            </w:r>
           </w:p>
         </w:tc>
         <w:tc>
@@ -1123,212 +1115,18 @@
               </w:rPr>
               <w:t>Finish Copper</w:t>
             </w:r>
-          </w:p>
-          <w:p>
-            <w:pPr>
-              <w:spacing w:line="276" w:lineRule="auto"/>
-              <w:jc w:val="center"/>
+            <w:r>
               <w:rPr>
                 <w:b/>
                 <w:sz w:val="28"/>
                 <w:szCs w:val="28"/>
               </w:rPr>
-            </w:pPr>
-          </w:p>
-        </w:tc>
-      </w:tr>
-      <w:tr>
-        <w:tc>
-          <w:tcPr>
-            <w:tcW w:w="3227" w:type="dxa"/>
-          </w:tcPr>
-          <w:p>
-            <w:pPr>
-              <w:spacing w:line="276" w:lineRule="auto"/>
-            </w:pPr>
-            <w:r>
-              <w:t>External layers (</w:t>
-            </w:r>
-            <w:r>
-              <w:rPr>
-                <w:rFonts w:cs="Arial"/>
-              </w:rPr>
-              <w:t>µ</w:t>
-            </w:r>
-            <w:r>
-              <w:t>m)</w:t>
-            </w:r>
-          </w:p>
-        </w:tc>
-        <w:tc>
-          <w:tcPr>
-            <w:tcW w:w="7118" w:type="dxa"/>
-          </w:tcPr>
-          <w:p>
-            <w:pPr>
-              <w:spacing w:line="276" w:lineRule="auto"/>
-            </w:pPr>
-            <w:r>
-              <w:t xml:space="preserve">35 </w:t>
-            </w:r>
-            <w:r>
-              <w:rPr>
-                <w:rFonts w:cs="Arial"/>
-              </w:rPr>
-              <w:t>µ</w:t>
-            </w:r>
-            <w:r>
-              <w:t>m</w:t>
-            </w:r>
-          </w:p>
-        </w:tc>
-      </w:tr>
-      <w:tr>
-        <w:tc>
-          <w:tcPr>
-            <w:tcW w:w="3227" w:type="dxa"/>
-          </w:tcPr>
-          <w:p>
-            <w:pPr>
-              <w:spacing w:line="276" w:lineRule="auto"/>
-            </w:pPr>
-            <w:r>
-              <w:t>Holes walls (</w:t>
-            </w:r>
-            <w:r>
-              <w:rPr>
-                <w:rFonts w:cs="Arial"/>
-              </w:rPr>
-              <w:t>µ</w:t>
-            </w:r>
-            <w:r>
-              <w:t>m)</w:t>
-            </w:r>
-          </w:p>
-        </w:tc>
-        <w:tc>
-          <w:tcPr>
-            <w:tcW w:w="7118" w:type="dxa"/>
-          </w:tcPr>
-          <w:p>
-            <w:pPr>
-              <w:spacing w:line="276" w:lineRule="auto"/>
-            </w:pPr>
-            <w:r>
-              <w:t xml:space="preserve">25 </w:t>
-            </w:r>
-            <w:r>
-              <w:rPr>
-                <w:rFonts w:cs="Arial"/>
-              </w:rPr>
-              <w:t>µ</w:t>
-            </w:r>
-            <w:r>
-              <w:t>m</w:t>
-            </w:r>
-          </w:p>
-        </w:tc>
-      </w:tr>
-      <w:tr>
-        <w:tc>
-          <w:tcPr>
-            <w:tcW w:w="3227" w:type="dxa"/>
-          </w:tcPr>
-          <w:p>
-            <w:pPr>
-              <w:spacing w:line="276" w:lineRule="auto"/>
-            </w:pPr>
-            <w:r>
-              <w:t>Internal Layers-Planes (</w:t>
-            </w:r>
-            <w:r>
-              <w:rPr>
-                <w:rFonts w:cs="Arial"/>
-              </w:rPr>
-              <w:t>µ</w:t>
-            </w:r>
-            <w:r>
-              <w:t>m)</w:t>
-            </w:r>
-          </w:p>
-        </w:tc>
-        <w:tc>
-          <w:tcPr>
-            <w:tcW w:w="7118" w:type="dxa"/>
-          </w:tcPr>
-          <w:p>
-            <w:pPr>
-              <w:spacing w:line="276" w:lineRule="auto"/>
-            </w:pPr>
-            <w:r>
-              <w:t xml:space="preserve">35 </w:t>
-            </w:r>
-            <w:r>
-              <w:rPr>
-                <w:rFonts w:cs="Arial"/>
-              </w:rPr>
-              <w:t>µ</w:t>
-            </w:r>
-            <w:r>
-              <w:t>m</w:t>
-            </w:r>
-          </w:p>
-        </w:tc>
-      </w:tr>
-      <w:tr>
-        <w:tc>
-          <w:tcPr>
-            <w:tcW w:w="3227" w:type="dxa"/>
-          </w:tcPr>
-          <w:p>
-            <w:pPr>
-              <w:spacing w:line="276" w:lineRule="auto"/>
-            </w:pPr>
-            <w:r>
-              <w:t>Internal Layers-Signals (</w:t>
-            </w:r>
-            <w:r>
-              <w:rPr>
-                <w:rFonts w:cs="Arial"/>
-              </w:rPr>
-              <w:t>µ</w:t>
-            </w:r>
-            <w:r>
-              <w:t>m)</w:t>
-            </w:r>
-          </w:p>
-        </w:tc>
-        <w:tc>
-          <w:tcPr>
-            <w:tcW w:w="7118" w:type="dxa"/>
-          </w:tcPr>
-          <w:p>
-            <w:pPr>
-              <w:spacing w:line="276" w:lineRule="auto"/>
-            </w:pPr>
-            <w:r>
-              <w:t xml:space="preserve">35 </w:t>
-            </w:r>
-            <w:r>
-              <w:rPr>
-                <w:rFonts w:cs="Arial"/>
-              </w:rPr>
-              <w:t>µ</w:t>
-            </w:r>
-            <w:r>
-              <w:t>m</w:t>
-            </w:r>
-          </w:p>
-        </w:tc>
-      </w:tr>
-      <w:tr>
-        <w:tc>
-          <w:tcPr>
-            <w:tcW w:w="10345" w:type="dxa"/>
-            <w:gridSpan w:val="2"/>
-          </w:tcPr>
-          <w:p>
-            <w:pPr>
+              <w:t xml:space="preserve"> Thickness</w:t>
+            </w:r>
+          </w:p>
+          <w:p>
+            <w:pPr>
+              <w:spacing w:line="276" w:lineRule="auto"/>
               <w:jc w:val="center"/>
               <w:rPr>
                 <w:b/>
@@ -1336,12 +1134,219 @@
                 <w:szCs w:val="28"/>
               </w:rPr>
             </w:pPr>
-            <w:r>
+          </w:p>
+        </w:tc>
+      </w:tr>
+      <w:tr>
+        <w:tc>
+          <w:tcPr>
+            <w:tcW w:w="3227" w:type="dxa"/>
+          </w:tcPr>
+          <w:p>
+            <w:pPr>
+              <w:spacing w:line="276" w:lineRule="auto"/>
+            </w:pPr>
+            <w:r>
+              <w:t>External layers (</w:t>
+            </w:r>
+            <w:r>
+              <w:rPr>
+                <w:rFonts w:cs="Arial"/>
+              </w:rPr>
+              <w:t>µ</w:t>
+            </w:r>
+            <w:r>
+              <w:t>m)</w:t>
+            </w:r>
+          </w:p>
+        </w:tc>
+        <w:tc>
+          <w:tcPr>
+            <w:tcW w:w="7118" w:type="dxa"/>
+          </w:tcPr>
+          <w:p>
+            <w:pPr>
+              <w:spacing w:line="276" w:lineRule="auto"/>
+            </w:pPr>
+            <w:r>
+              <w:t xml:space="preserve">35 </w:t>
+            </w:r>
+            <w:r>
+              <w:rPr>
+                <w:rFonts w:cs="Arial"/>
+              </w:rPr>
+              <w:t>µ</w:t>
+            </w:r>
+            <w:r>
+              <w:t>m</w:t>
+            </w:r>
+          </w:p>
+        </w:tc>
+      </w:tr>
+      <w:tr>
+        <w:tc>
+          <w:tcPr>
+            <w:tcW w:w="3227" w:type="dxa"/>
+          </w:tcPr>
+          <w:p>
+            <w:pPr>
+              <w:spacing w:line="276" w:lineRule="auto"/>
+            </w:pPr>
+            <w:r>
+              <w:t xml:space="preserve">Via plating </w:t>
+            </w:r>
+            <w:bookmarkStart w:id="0" w:name="_GoBack"/>
+            <w:bookmarkEnd w:id="0"/>
+            <w:r>
+              <w:t>(</w:t>
+            </w:r>
+            <w:r>
+              <w:rPr>
+                <w:rFonts w:cs="Arial"/>
+              </w:rPr>
+              <w:t>µ</w:t>
+            </w:r>
+            <w:r>
+              <w:t>m)</w:t>
+            </w:r>
+          </w:p>
+        </w:tc>
+        <w:tc>
+          <w:tcPr>
+            <w:tcW w:w="7118" w:type="dxa"/>
+          </w:tcPr>
+          <w:p>
+            <w:pPr>
+              <w:spacing w:line="276" w:lineRule="auto"/>
+            </w:pPr>
+            <w:r>
+              <w:t xml:space="preserve">25 </w:t>
+            </w:r>
+            <w:r>
+              <w:rPr>
+                <w:rFonts w:cs="Arial"/>
+              </w:rPr>
+              <w:t>µ</w:t>
+            </w:r>
+            <w:r>
+              <w:t>m</w:t>
+            </w:r>
+          </w:p>
+        </w:tc>
+      </w:tr>
+      <w:tr>
+        <w:tc>
+          <w:tcPr>
+            <w:tcW w:w="3227" w:type="dxa"/>
+          </w:tcPr>
+          <w:p>
+            <w:pPr>
+              <w:spacing w:line="276" w:lineRule="auto"/>
+            </w:pPr>
+            <w:r>
+              <w:t>Internal Layers-Planes (</w:t>
+            </w:r>
+            <w:r>
+              <w:rPr>
+                <w:rFonts w:cs="Arial"/>
+              </w:rPr>
+              <w:t>µ</w:t>
+            </w:r>
+            <w:r>
+              <w:t>m)</w:t>
+            </w:r>
+          </w:p>
+        </w:tc>
+        <w:tc>
+          <w:tcPr>
+            <w:tcW w:w="7118" w:type="dxa"/>
+          </w:tcPr>
+          <w:p>
+            <w:pPr>
+              <w:spacing w:line="276" w:lineRule="auto"/>
+            </w:pPr>
+            <w:r>
+              <w:t xml:space="preserve">35 </w:t>
+            </w:r>
+            <w:r>
+              <w:rPr>
+                <w:rFonts w:cs="Arial"/>
+              </w:rPr>
+              <w:t>µ</w:t>
+            </w:r>
+            <w:r>
+              <w:t>m</w:t>
+            </w:r>
+          </w:p>
+        </w:tc>
+      </w:tr>
+      <w:tr>
+        <w:tc>
+          <w:tcPr>
+            <w:tcW w:w="3227" w:type="dxa"/>
+          </w:tcPr>
+          <w:p>
+            <w:pPr>
+              <w:spacing w:line="276" w:lineRule="auto"/>
+            </w:pPr>
+            <w:r>
+              <w:t>Internal Layers-Signals (</w:t>
+            </w:r>
+            <w:r>
+              <w:rPr>
+                <w:rFonts w:cs="Arial"/>
+              </w:rPr>
+              <w:t>µ</w:t>
+            </w:r>
+            <w:r>
+              <w:t>m)</w:t>
+            </w:r>
+          </w:p>
+        </w:tc>
+        <w:tc>
+          <w:tcPr>
+            <w:tcW w:w="7118" w:type="dxa"/>
+          </w:tcPr>
+          <w:p>
+            <w:pPr>
+              <w:spacing w:line="276" w:lineRule="auto"/>
+            </w:pPr>
+            <w:r>
+              <w:t xml:space="preserve">35 </w:t>
+            </w:r>
+            <w:r>
+              <w:rPr>
+                <w:rFonts w:cs="Arial"/>
+              </w:rPr>
+              <w:t>µ</w:t>
+            </w:r>
+            <w:r>
+              <w:t>m</w:t>
+            </w:r>
+          </w:p>
+        </w:tc>
+      </w:tr>
+      <w:tr>
+        <w:tc>
+          <w:tcPr>
+            <w:tcW w:w="10345" w:type="dxa"/>
+            <w:gridSpan w:val="2"/>
+          </w:tcPr>
+          <w:p>
+            <w:pPr>
+              <w:jc w:val="center"/>
               <w:rPr>
                 <w:b/>
                 <w:sz w:val="28"/>
                 <w:szCs w:val="28"/>
               </w:rPr>
+            </w:pPr>
+            <w:r>
+              <w:rPr>
+                <w:b/>
+                <w:sz w:val="28"/>
+                <w:szCs w:val="28"/>
+              </w:rPr>
               <w:t>Board finishing requirements</w:t>
             </w:r>
           </w:p>
@@ -1503,15 +1508,7 @@
               <w:spacing w:line="276" w:lineRule="auto"/>
             </w:pPr>
             <w:r>
-              <w:t xml:space="preserve">ENIG – </w:t>
-            </w:r>
-            <w:proofErr w:type="spellStart"/>
-            <w:r>
-              <w:t>Electroless</w:t>
-            </w:r>
-            <w:proofErr w:type="spellEnd"/>
-            <w:r>
-              <w:t xml:space="preserve"> Nickel / Immersion Gold according to IPC-4552</w:t>
+              <w:t>ENIG – Electroless Nickel / Immersion Gold according to IPC-4552</w:t>
             </w:r>
           </w:p>
         </w:tc>
@@ -1528,8 +1525,6 @@
             <w:r>
               <w:t>Thickness</w:t>
             </w:r>
-            <w:bookmarkStart w:id="0" w:name="_GoBack"/>
-            <w:bookmarkEnd w:id="0"/>
           </w:p>
         </w:tc>
         <w:tc>
@@ -1543,19 +1538,11 @@
                 <w:lang w:val="pt-BR"/>
               </w:rPr>
             </w:pPr>
-            <w:proofErr w:type="spellStart"/>
             <w:r>
               <w:rPr>
                 <w:lang w:val="pt-BR"/>
               </w:rPr>
-              <w:t>Ni</w:t>
-            </w:r>
-            <w:proofErr w:type="spellEnd"/>
-            <w:r>
-              <w:rPr>
-                <w:lang w:val="pt-BR"/>
-              </w:rPr>
-              <w:t xml:space="preserve">: 3 </w:t>
+              <w:t xml:space="preserve">Ni: 3 </w:t>
             </w:r>
             <w:r>
               <w:rPr>
@@ -1581,21 +1568,7 @@
               <w:rPr>
                 <w:lang w:val="pt-BR"/>
               </w:rPr>
-              <w:t xml:space="preserve">m máx. </w:t>
-            </w:r>
-            <w:proofErr w:type="spellStart"/>
-            <w:r>
-              <w:rPr>
-                <w:lang w:val="pt-BR"/>
-              </w:rPr>
-              <w:t>Au</w:t>
-            </w:r>
-            <w:proofErr w:type="spellEnd"/>
-            <w:r>
-              <w:rPr>
-                <w:lang w:val="pt-BR"/>
-              </w:rPr>
-              <w:t xml:space="preserve">: 0.05 </w:t>
+              <w:t xml:space="preserve">m máx. Au: 0.05 </w:t>
             </w:r>
             <w:r>
               <w:rPr>
@@ -1621,16 +1594,8 @@
               <w:rPr>
                 <w:lang w:val="pt-BR"/>
               </w:rPr>
-              <w:t xml:space="preserve">m </w:t>
-            </w:r>
-            <w:proofErr w:type="spellStart"/>
-            <w:r>
-              <w:rPr>
-                <w:lang w:val="pt-BR"/>
-              </w:rPr>
-              <w:t>máx</w:t>
-            </w:r>
-            <w:proofErr w:type="spellEnd"/>
+              <w:t>m máx</w:t>
+            </w:r>
           </w:p>
         </w:tc>
       </w:tr>
@@ -1886,25 +1851,7 @@
                 <w:sz w:val="28"/>
                 <w:szCs w:val="28"/>
               </w:rPr>
-              <w:t xml:space="preserve">Board </w:t>
-            </w:r>
-            <w:proofErr w:type="spellStart"/>
-            <w:r>
-              <w:rPr>
-                <w:b/>
-                <w:sz w:val="28"/>
-                <w:szCs w:val="28"/>
-              </w:rPr>
-              <w:t>Stackup</w:t>
-            </w:r>
-            <w:proofErr w:type="spellEnd"/>
-            <w:r>
-              <w:rPr>
-                <w:b/>
-                <w:sz w:val="28"/>
-                <w:szCs w:val="28"/>
-              </w:rPr>
-              <w:t xml:space="preserve"> Information</w:t>
+              <w:t>Board Stackup Information</w:t>
             </w:r>
           </w:p>
           <w:p/>
@@ -1950,13 +1897,8 @@
               <w:spacing w:line="276" w:lineRule="auto"/>
             </w:pPr>
             <w:r>
-              <w:t>Laminate/pre-</w:t>
-            </w:r>
-            <w:proofErr w:type="spellStart"/>
-            <w:r>
-              <w:t>preg</w:t>
-            </w:r>
-            <w:proofErr w:type="spellEnd"/>
+              <w:t>Laminate/pre-preg</w:t>
+            </w:r>
           </w:p>
         </w:tc>
         <w:tc>
@@ -2278,13 +2220,8 @@
                     <v:textbox style="mso-fit-shape-to-text:t">
                       <w:txbxContent>
                         <w:p>
-                          <w:proofErr w:type="gramStart"/>
                           <w:r>
-                            <w:t>60</w:t>
-                          </w:r>
-                          <w:proofErr w:type="gramEnd"/>
-                          <w:r>
-                            <w:t xml:space="preserve"> mils (1.6 mm)</w:t>
+                            <w:t>60 mils (1.6 mm)</w:t>
                           </w:r>
                         </w:p>
                       </w:txbxContent>
@@ -2320,7 +2257,7 @@
 </file>
 
 <file path=word/endnotes.xml><?xml version="1.0" encoding="utf-8"?>
-<w:endnotes xmlns:wpc="http://schemas.microsoft.com/office/word/2010/wordprocessingCanvas" xmlns:mc="http://schemas.openxmlformats.org/markup-compatibility/2006" xmlns:o="urn:schemas-microsoft-com:office:office" xmlns:r="http://schemas.openxmlformats.org/officeDocument/2006/relationships" xmlns:m="http://schemas.openxmlformats.org/officeDocument/2006/math" xmlns:v="urn:schemas-microsoft-com:vml" xmlns:wp14="http://schemas.microsoft.com/office/word/2010/wordprocessingDrawing" xmlns:wp="http://schemas.openxmlformats.org/drawingml/2006/wordprocessingDrawing" xmlns:w10="urn:schemas-microsoft-com:office:word" xmlns:w="http://schemas.openxmlformats.org/wordprocessingml/2006/main" xmlns:w14="http://schemas.microsoft.com/office/word/2010/wordml" xmlns:w15="http://schemas.microsoft.com/office/word/2012/wordml" xmlns:wpg="http://schemas.microsoft.com/office/word/2010/wordprocessingGroup" xmlns:wpi="http://schemas.microsoft.com/office/word/2010/wordprocessingInk" xmlns:wne="http://schemas.microsoft.com/office/word/2006/wordml" xmlns:wps="http://schemas.microsoft.com/office/word/2010/wordprocessingShape" mc:Ignorable="w14 w15 wp14">
+<w:endnotes xmlns:wpc="http://schemas.microsoft.com/office/word/2010/wordprocessingCanvas" xmlns:cx="http://schemas.microsoft.com/office/drawing/2014/chartex" xmlns:cx1="http://schemas.microsoft.com/office/drawing/2015/9/8/chartex" xmlns:cx2="http://schemas.microsoft.com/office/drawing/2015/10/21/chartex" xmlns:mc="http://schemas.openxmlformats.org/markup-compatibility/2006" xmlns:o="urn:schemas-microsoft-com:office:office" xmlns:r="http://schemas.openxmlformats.org/officeDocument/2006/relationships" xmlns:m="http://schemas.openxmlformats.org/officeDocument/2006/math" xmlns:v="urn:schemas-microsoft-com:vml" xmlns:wp14="http://schemas.microsoft.com/office/word/2010/wordprocessingDrawing" xmlns:wp="http://schemas.openxmlformats.org/drawingml/2006/wordprocessingDrawing" xmlns:w10="urn:schemas-microsoft-com:office:word" xmlns:w="http://schemas.openxmlformats.org/wordprocessingml/2006/main" xmlns:w14="http://schemas.microsoft.com/office/word/2010/wordml" xmlns:w15="http://schemas.microsoft.com/office/word/2012/wordml" xmlns:w16se="http://schemas.microsoft.com/office/word/2015/wordml/symex" xmlns:wpg="http://schemas.microsoft.com/office/word/2010/wordprocessingGroup" xmlns:wpi="http://schemas.microsoft.com/office/word/2010/wordprocessingInk" xmlns:wne="http://schemas.microsoft.com/office/word/2006/wordml" xmlns:wps="http://schemas.microsoft.com/office/word/2010/wordprocessingShape" mc:Ignorable="w14 w15 w16se wp14">
   <w:endnote w:type="separator" w:id="-1">
     <w:p>
       <w:pPr>
@@ -2345,7 +2282,7 @@
 </file>
 
 <file path=word/footer1.xml><?xml version="1.0" encoding="utf-8"?>
-<w:ftr xmlns:wpc="http://schemas.microsoft.com/office/word/2010/wordprocessingCanvas" xmlns:mc="http://schemas.openxmlformats.org/markup-compatibility/2006" xmlns:o="urn:schemas-microsoft-com:office:office" xmlns:r="http://schemas.openxmlformats.org/officeDocument/2006/relationships" xmlns:m="http://schemas.openxmlformats.org/officeDocument/2006/math" xmlns:v="urn:schemas-microsoft-com:vml" xmlns:wp14="http://schemas.microsoft.com/office/word/2010/wordprocessingDrawing" xmlns:wp="http://schemas.openxmlformats.org/drawingml/2006/wordprocessingDrawing" xmlns:w10="urn:schemas-microsoft-com:office:word" xmlns:w="http://schemas.openxmlformats.org/wordprocessingml/2006/main" xmlns:w14="http://schemas.microsoft.com/office/word/2010/wordml" xmlns:w15="http://schemas.microsoft.com/office/word/2012/wordml" xmlns:wpg="http://schemas.microsoft.com/office/word/2010/wordprocessingGroup" xmlns:wpi="http://schemas.microsoft.com/office/word/2010/wordprocessingInk" xmlns:wne="http://schemas.microsoft.com/office/word/2006/wordml" xmlns:wps="http://schemas.microsoft.com/office/word/2010/wordprocessingShape" mc:Ignorable="w14 w15 wp14">
+<w:ftr xmlns:wpc="http://schemas.microsoft.com/office/word/2010/wordprocessingCanvas" xmlns:cx="http://schemas.microsoft.com/office/drawing/2014/chartex" xmlns:cx1="http://schemas.microsoft.com/office/drawing/2015/9/8/chartex" xmlns:cx2="http://schemas.microsoft.com/office/drawing/2015/10/21/chartex" xmlns:mc="http://schemas.openxmlformats.org/markup-compatibility/2006" xmlns:o="urn:schemas-microsoft-com:office:office" xmlns:r="http://schemas.openxmlformats.org/officeDocument/2006/relationships" xmlns:m="http://schemas.openxmlformats.org/officeDocument/2006/math" xmlns:v="urn:schemas-microsoft-com:vml" xmlns:wp14="http://schemas.microsoft.com/office/word/2010/wordprocessingDrawing" xmlns:wp="http://schemas.openxmlformats.org/drawingml/2006/wordprocessingDrawing" xmlns:w10="urn:schemas-microsoft-com:office:word" xmlns:w="http://schemas.openxmlformats.org/wordprocessingml/2006/main" xmlns:w14="http://schemas.microsoft.com/office/word/2010/wordml" xmlns:w15="http://schemas.microsoft.com/office/word/2012/wordml" xmlns:w16se="http://schemas.microsoft.com/office/word/2015/wordml/symex" xmlns:wpg="http://schemas.microsoft.com/office/word/2010/wordprocessingGroup" xmlns:wpi="http://schemas.microsoft.com/office/word/2010/wordprocessingInk" xmlns:wne="http://schemas.microsoft.com/office/word/2006/wordml" xmlns:wps="http://schemas.microsoft.com/office/word/2010/wordprocessingShape" mc:Ignorable="w14 w15 w16se wp14">
   <w:p>
     <w:pPr>
       <w:pBdr>
@@ -2355,7 +2292,7 @@
     </w:pPr>
     <w:r>
       <w:rPr>
-        <w:rStyle w:val="Nmerodepgina"/>
+        <w:rStyle w:val="PageNumber"/>
       </w:rPr>
       <w:tab/>
     </w:r>
@@ -2393,25 +2330,7 @@
         <w:sz w:val="24"/>
         <w:lang w:val="pt-BR"/>
       </w:rPr>
-      <w:t xml:space="preserve">Laboratório Nacional de Luz </w:t>
-    </w:r>
-    <w:proofErr w:type="spellStart"/>
-    <w:r>
-      <w:rPr>
-        <w:b/>
-        <w:sz w:val="24"/>
-        <w:lang w:val="pt-BR"/>
-      </w:rPr>
-      <w:t>Síncrotron</w:t>
-    </w:r>
-    <w:proofErr w:type="spellEnd"/>
-    <w:r>
-      <w:rPr>
-        <w:b/>
-        <w:sz w:val="24"/>
-        <w:lang w:val="pt-BR"/>
-      </w:rPr>
-      <w:t xml:space="preserve"> (LNLS)</w:t>
+      <w:t>Laboratório Nacional de Luz Síncrotron (LNLS)</w:t>
     </w:r>
   </w:p>
   <w:p>
@@ -2427,39 +2346,7 @@
         <w:sz w:val="24"/>
         <w:lang w:val="pt-BR"/>
       </w:rPr>
-      <w:t xml:space="preserve">Rua Giuseppe </w:t>
-    </w:r>
-    <w:proofErr w:type="spellStart"/>
-    <w:r>
-      <w:rPr>
-        <w:sz w:val="24"/>
-        <w:lang w:val="pt-BR"/>
-      </w:rPr>
-      <w:t>Maximo</w:t>
-    </w:r>
-    <w:proofErr w:type="spellEnd"/>
-    <w:r>
-      <w:rPr>
-        <w:sz w:val="24"/>
-        <w:lang w:val="pt-BR"/>
-      </w:rPr>
-      <w:t xml:space="preserve"> </w:t>
-    </w:r>
-    <w:proofErr w:type="spellStart"/>
-    <w:r>
-      <w:rPr>
-        <w:sz w:val="24"/>
-        <w:lang w:val="pt-BR"/>
-      </w:rPr>
-      <w:t>Scolfaro</w:t>
-    </w:r>
-    <w:proofErr w:type="spellEnd"/>
-    <w:r>
-      <w:rPr>
-        <w:sz w:val="24"/>
-        <w:lang w:val="pt-BR"/>
-      </w:rPr>
-      <w:t>, 10000, Polo II de Alta Tecnologia</w:t>
+      <w:t>Rua Giuseppe Maximo Scolfaro, 10000, Polo II de Alta Tecnologia</w:t>
     </w:r>
   </w:p>
   <w:p>
@@ -2475,17 +2362,8 @@
         <w:sz w:val="24"/>
         <w:lang w:val="pt-BR"/>
       </w:rPr>
-      <w:t xml:space="preserve">Campinas, São Paulo, </w:t>
+      <w:t>Campinas, São Paulo, Brazil</w:t>
     </w:r>
-    <w:proofErr w:type="spellStart"/>
-    <w:r>
-      <w:rPr>
-        <w:sz w:val="24"/>
-        <w:lang w:val="pt-BR"/>
-      </w:rPr>
-      <w:t>Brazil</w:t>
-    </w:r>
-    <w:proofErr w:type="spellEnd"/>
   </w:p>
   <w:p>
     <w:pPr>
@@ -2507,10 +2385,10 @@
 </file>
 
 <file path=word/footer2.xml><?xml version="1.0" encoding="utf-8"?>
-<w:ftr xmlns:wpc="http://schemas.microsoft.com/office/word/2010/wordprocessingCanvas" xmlns:mc="http://schemas.openxmlformats.org/markup-compatibility/2006" xmlns:o="urn:schemas-microsoft-com:office:office" xmlns:r="http://schemas.openxmlformats.org/officeDocument/2006/relationships" xmlns:m="http://schemas.openxmlformats.org/officeDocument/2006/math" xmlns:v="urn:schemas-microsoft-com:vml" xmlns:wp14="http://schemas.microsoft.com/office/word/2010/wordprocessingDrawing" xmlns:wp="http://schemas.openxmlformats.org/drawingml/2006/wordprocessingDrawing" xmlns:w10="urn:schemas-microsoft-com:office:word" xmlns:w="http://schemas.openxmlformats.org/wordprocessingml/2006/main" xmlns:w14="http://schemas.microsoft.com/office/word/2010/wordml" xmlns:w15="http://schemas.microsoft.com/office/word/2012/wordml" xmlns:wpg="http://schemas.microsoft.com/office/word/2010/wordprocessingGroup" xmlns:wpi="http://schemas.microsoft.com/office/word/2010/wordprocessingInk" xmlns:wne="http://schemas.microsoft.com/office/word/2006/wordml" xmlns:wps="http://schemas.microsoft.com/office/word/2010/wordprocessingShape" mc:Ignorable="w14 w15 wp14">
+<w:ftr xmlns:wpc="http://schemas.microsoft.com/office/word/2010/wordprocessingCanvas" xmlns:cx="http://schemas.microsoft.com/office/drawing/2014/chartex" xmlns:cx1="http://schemas.microsoft.com/office/drawing/2015/9/8/chartex" xmlns:cx2="http://schemas.microsoft.com/office/drawing/2015/10/21/chartex" xmlns:mc="http://schemas.openxmlformats.org/markup-compatibility/2006" xmlns:o="urn:schemas-microsoft-com:office:office" xmlns:r="http://schemas.openxmlformats.org/officeDocument/2006/relationships" xmlns:m="http://schemas.openxmlformats.org/officeDocument/2006/math" xmlns:v="urn:schemas-microsoft-com:vml" xmlns:wp14="http://schemas.microsoft.com/office/word/2010/wordprocessingDrawing" xmlns:wp="http://schemas.openxmlformats.org/drawingml/2006/wordprocessingDrawing" xmlns:w10="urn:schemas-microsoft-com:office:word" xmlns:w="http://schemas.openxmlformats.org/wordprocessingml/2006/main" xmlns:w14="http://schemas.microsoft.com/office/word/2010/wordml" xmlns:w15="http://schemas.microsoft.com/office/word/2012/wordml" xmlns:w16se="http://schemas.microsoft.com/office/word/2015/wordml/symex" xmlns:wpg="http://schemas.microsoft.com/office/word/2010/wordprocessingGroup" xmlns:wpi="http://schemas.microsoft.com/office/word/2010/wordprocessingInk" xmlns:wne="http://schemas.microsoft.com/office/word/2006/wordml" xmlns:wps="http://schemas.microsoft.com/office/word/2010/wordprocessingShape" mc:Ignorable="w14 w15 w16se wp14">
   <w:p>
     <w:pPr>
-      <w:pStyle w:val="Rodap"/>
+      <w:pStyle w:val="Footer"/>
       <w:tabs>
         <w:tab w:val="clear" w:pos="4320"/>
         <w:tab w:val="clear" w:pos="8640"/>
@@ -2521,10 +2399,10 @@
 </file>
 
 <file path=word/footer3.xml><?xml version="1.0" encoding="utf-8"?>
-<w:ftr xmlns:wpc="http://schemas.microsoft.com/office/word/2010/wordprocessingCanvas" xmlns:mc="http://schemas.openxmlformats.org/markup-compatibility/2006" xmlns:o="urn:schemas-microsoft-com:office:office" xmlns:r="http://schemas.openxmlformats.org/officeDocument/2006/relationships" xmlns:m="http://schemas.openxmlformats.org/officeDocument/2006/math" xmlns:v="urn:schemas-microsoft-com:vml" xmlns:wp14="http://schemas.microsoft.com/office/word/2010/wordprocessingDrawing" xmlns:wp="http://schemas.openxmlformats.org/drawingml/2006/wordprocessingDrawing" xmlns:w10="urn:schemas-microsoft-com:office:word" xmlns:w="http://schemas.openxmlformats.org/wordprocessingml/2006/main" xmlns:w14="http://schemas.microsoft.com/office/word/2010/wordml" xmlns:w15="http://schemas.microsoft.com/office/word/2012/wordml" xmlns:wpg="http://schemas.microsoft.com/office/word/2010/wordprocessingGroup" xmlns:wpi="http://schemas.microsoft.com/office/word/2010/wordprocessingInk" xmlns:wne="http://schemas.microsoft.com/office/word/2006/wordml" xmlns:wps="http://schemas.microsoft.com/office/word/2010/wordprocessingShape" mc:Ignorable="w14 w15 wp14">
+<w:ftr xmlns:wpc="http://schemas.microsoft.com/office/word/2010/wordprocessingCanvas" xmlns:cx="http://schemas.microsoft.com/office/drawing/2014/chartex" xmlns:cx1="http://schemas.microsoft.com/office/drawing/2015/9/8/chartex" xmlns:cx2="http://schemas.microsoft.com/office/drawing/2015/10/21/chartex" xmlns:mc="http://schemas.openxmlformats.org/markup-compatibility/2006" xmlns:o="urn:schemas-microsoft-com:office:office" xmlns:r="http://schemas.openxmlformats.org/officeDocument/2006/relationships" xmlns:m="http://schemas.openxmlformats.org/officeDocument/2006/math" xmlns:v="urn:schemas-microsoft-com:vml" xmlns:wp14="http://schemas.microsoft.com/office/word/2010/wordprocessingDrawing" xmlns:wp="http://schemas.openxmlformats.org/drawingml/2006/wordprocessingDrawing" xmlns:w10="urn:schemas-microsoft-com:office:word" xmlns:w="http://schemas.openxmlformats.org/wordprocessingml/2006/main" xmlns:w14="http://schemas.microsoft.com/office/word/2010/wordml" xmlns:w15="http://schemas.microsoft.com/office/word/2012/wordml" xmlns:w16se="http://schemas.microsoft.com/office/word/2015/wordml/symex" xmlns:wpg="http://schemas.microsoft.com/office/word/2010/wordprocessingGroup" xmlns:wpi="http://schemas.microsoft.com/office/word/2010/wordprocessingInk" xmlns:wne="http://schemas.microsoft.com/office/word/2006/wordml" xmlns:wps="http://schemas.microsoft.com/office/word/2010/wordprocessingShape" mc:Ignorable="w14 w15 w16se wp14">
   <w:p>
     <w:pPr>
-      <w:pStyle w:val="Rodap"/>
+      <w:pStyle w:val="Footer"/>
       <w:pBdr>
         <w:top w:val="single" w:sz="8" w:space="1" w:color="000000"/>
       </w:pBdr>
@@ -2537,81 +2415,81 @@
     </w:pPr>
     <w:r>
       <w:rPr>
-        <w:rStyle w:val="Nmerodepgina"/>
+        <w:rStyle w:val="PageNumber"/>
       </w:rPr>
       <w:t xml:space="preserve">Last update: </w:t>
     </w:r>
     <w:r>
       <w:rPr>
-        <w:rStyle w:val="Nmerodepgina"/>
+        <w:rStyle w:val="PageNumber"/>
       </w:rPr>
       <w:fldChar w:fldCharType="begin"/>
     </w:r>
     <w:r>
       <w:rPr>
-        <w:rStyle w:val="Nmerodepgina"/>
+        <w:rStyle w:val="PageNumber"/>
       </w:rPr>
       <w:instrText xml:space="preserve"> SAVEDATE  \@ "d MMMM yyyy - HH:mm" </w:instrText>
     </w:r>
     <w:r>
       <w:rPr>
-        <w:rStyle w:val="Nmerodepgina"/>
+        <w:rStyle w:val="PageNumber"/>
       </w:rPr>
       <w:fldChar w:fldCharType="separate"/>
     </w:r>
     <w:r>
       <w:rPr>
-        <w:rStyle w:val="Nmerodepgina"/>
+        <w:rStyle w:val="PageNumber"/>
         <w:noProof/>
       </w:rPr>
-      <w:t>5 January 2016 - 11:07</w:t>
+      <w:t>5 January 2016 - 11:08</w:t>
     </w:r>
     <w:r>
       <w:rPr>
-        <w:rStyle w:val="Nmerodepgina"/>
+        <w:rStyle w:val="PageNumber"/>
       </w:rPr>
       <w:fldChar w:fldCharType="end"/>
     </w:r>
     <w:r>
       <w:rPr>
-        <w:rStyle w:val="Nmerodepgina"/>
+        <w:rStyle w:val="PageNumber"/>
       </w:rPr>
       <w:tab/>
     </w:r>
     <w:r>
       <w:rPr>
-        <w:rStyle w:val="Nmerodepgina"/>
+        <w:rStyle w:val="PageNumber"/>
       </w:rPr>
       <w:tab/>
     </w:r>
     <w:r>
       <w:rPr>
-        <w:rStyle w:val="Nmerodepgina"/>
+        <w:rStyle w:val="PageNumber"/>
       </w:rPr>
       <w:fldChar w:fldCharType="begin"/>
     </w:r>
     <w:r>
       <w:rPr>
-        <w:rStyle w:val="Nmerodepgina"/>
+        <w:rStyle w:val="PageNumber"/>
       </w:rPr>
       <w:instrText xml:space="preserve"> PAGE   </w:instrText>
     </w:r>
     <w:r>
       <w:rPr>
-        <w:rStyle w:val="Nmerodepgina"/>
+        <w:rStyle w:val="PageNumber"/>
       </w:rPr>
       <w:fldChar w:fldCharType="separate"/>
     </w:r>
     <w:r>
       <w:rPr>
-        <w:rStyle w:val="Nmerodepgina"/>
+        <w:rStyle w:val="PageNumber"/>
         <w:noProof/>
       </w:rPr>
-      <w:t>6</w:t>
+      <w:t>4</w:t>
     </w:r>
     <w:r>
       <w:rPr>
-        <w:rStyle w:val="Nmerodepgina"/>
+        <w:rStyle w:val="PageNumber"/>
       </w:rPr>
       <w:fldChar w:fldCharType="end"/>
     </w:r>
@@ -2620,7 +2498,7 @@
 </file>
 
 <file path=word/footnotes.xml><?xml version="1.0" encoding="utf-8"?>
-<w:footnotes xmlns:wpc="http://schemas.microsoft.com/office/word/2010/wordprocessingCanvas" xmlns:mc="http://schemas.openxmlformats.org/markup-compatibility/2006" xmlns:o="urn:schemas-microsoft-com:office:office" xmlns:r="http://schemas.openxmlformats.org/officeDocument/2006/relationships" xmlns:m="http://schemas.openxmlformats.org/officeDocument/2006/math" xmlns:v="urn:schemas-microsoft-com:vml" xmlns:wp14="http://schemas.microsoft.com/office/word/2010/wordprocessingDrawing" xmlns:wp="http://schemas.openxmlformats.org/drawingml/2006/wordprocessingDrawing" xmlns:w10="urn:schemas-microsoft-com:office:word" xmlns:w="http://schemas.openxmlformats.org/wordprocessingml/2006/main" xmlns:w14="http://schemas.microsoft.com/office/word/2010/wordml" xmlns:w15="http://schemas.microsoft.com/office/word/2012/wordml" xmlns:wpg="http://schemas.microsoft.com/office/word/2010/wordprocessingGroup" xmlns:wpi="http://schemas.microsoft.com/office/word/2010/wordprocessingInk" xmlns:wne="http://schemas.microsoft.com/office/word/2006/wordml" xmlns:wps="http://schemas.microsoft.com/office/word/2010/wordprocessingShape" mc:Ignorable="w14 w15 wp14">
+<w:footnotes xmlns:wpc="http://schemas.microsoft.com/office/word/2010/wordprocessingCanvas" xmlns:cx="http://schemas.microsoft.com/office/drawing/2014/chartex" xmlns:cx1="http://schemas.microsoft.com/office/drawing/2015/9/8/chartex" xmlns:cx2="http://schemas.microsoft.com/office/drawing/2015/10/21/chartex" xmlns:mc="http://schemas.openxmlformats.org/markup-compatibility/2006" xmlns:o="urn:schemas-microsoft-com:office:office" xmlns:r="http://schemas.openxmlformats.org/officeDocument/2006/relationships" xmlns:m="http://schemas.openxmlformats.org/officeDocument/2006/math" xmlns:v="urn:schemas-microsoft-com:vml" xmlns:wp14="http://schemas.microsoft.com/office/word/2010/wordprocessingDrawing" xmlns:wp="http://schemas.openxmlformats.org/drawingml/2006/wordprocessingDrawing" xmlns:w10="urn:schemas-microsoft-com:office:word" xmlns:w="http://schemas.openxmlformats.org/wordprocessingml/2006/main" xmlns:w14="http://schemas.microsoft.com/office/word/2010/wordml" xmlns:w15="http://schemas.microsoft.com/office/word/2012/wordml" xmlns:w16se="http://schemas.microsoft.com/office/word/2015/wordml/symex" xmlns:wpg="http://schemas.microsoft.com/office/word/2010/wordprocessingGroup" xmlns:wpi="http://schemas.microsoft.com/office/word/2010/wordprocessingInk" xmlns:wne="http://schemas.microsoft.com/office/word/2006/wordml" xmlns:wps="http://schemas.microsoft.com/office/word/2010/wordprocessingShape" mc:Ignorable="w14 w15 w16se wp14">
   <w:footnote w:type="separator" w:id="-1">
     <w:p>
       <w:pPr>
@@ -2645,10 +2523,10 @@
 </file>
 
 <file path=word/header1.xml><?xml version="1.0" encoding="utf-8"?>
-<w:hdr xmlns:wpc="http://schemas.microsoft.com/office/word/2010/wordprocessingCanvas" xmlns:mc="http://schemas.openxmlformats.org/markup-compatibility/2006" xmlns:o="urn:schemas-microsoft-com:office:office" xmlns:r="http://schemas.openxmlformats.org/officeDocument/2006/relationships" xmlns:m="http://schemas.openxmlformats.org/officeDocument/2006/math" xmlns:v="urn:schemas-microsoft-com:vml" xmlns:wp14="http://schemas.microsoft.com/office/word/2010/wordprocessingDrawing" xmlns:wp="http://schemas.openxmlformats.org/drawingml/2006/wordprocessingDrawing" xmlns:w10="urn:schemas-microsoft-com:office:word" xmlns:w="http://schemas.openxmlformats.org/wordprocessingml/2006/main" xmlns:w14="http://schemas.microsoft.com/office/word/2010/wordml" xmlns:w15="http://schemas.microsoft.com/office/word/2012/wordml" xmlns:wpg="http://schemas.microsoft.com/office/word/2010/wordprocessingGroup" xmlns:wpi="http://schemas.microsoft.com/office/word/2010/wordprocessingInk" xmlns:wne="http://schemas.microsoft.com/office/word/2006/wordml" xmlns:wps="http://schemas.microsoft.com/office/word/2010/wordprocessingShape" mc:Ignorable="w14 w15 wp14">
+<w:hdr xmlns:wpc="http://schemas.microsoft.com/office/word/2010/wordprocessingCanvas" xmlns:cx="http://schemas.microsoft.com/office/drawing/2014/chartex" xmlns:cx1="http://schemas.microsoft.com/office/drawing/2015/9/8/chartex" xmlns:cx2="http://schemas.microsoft.com/office/drawing/2015/10/21/chartex" xmlns:mc="http://schemas.openxmlformats.org/markup-compatibility/2006" xmlns:o="urn:schemas-microsoft-com:office:office" xmlns:r="http://schemas.openxmlformats.org/officeDocument/2006/relationships" xmlns:m="http://schemas.openxmlformats.org/officeDocument/2006/math" xmlns:v="urn:schemas-microsoft-com:vml" xmlns:wp14="http://schemas.microsoft.com/office/word/2010/wordprocessingDrawing" xmlns:wp="http://schemas.openxmlformats.org/drawingml/2006/wordprocessingDrawing" xmlns:w10="urn:schemas-microsoft-com:office:word" xmlns:w="http://schemas.openxmlformats.org/wordprocessingml/2006/main" xmlns:w14="http://schemas.microsoft.com/office/word/2010/wordml" xmlns:w15="http://schemas.microsoft.com/office/word/2012/wordml" xmlns:w16se="http://schemas.microsoft.com/office/word/2015/wordml/symex" xmlns:wpg="http://schemas.microsoft.com/office/word/2010/wordprocessingGroup" xmlns:wpi="http://schemas.microsoft.com/office/word/2010/wordprocessingInk" xmlns:wne="http://schemas.microsoft.com/office/word/2006/wordml" xmlns:wps="http://schemas.microsoft.com/office/word/2010/wordprocessingShape" mc:Ignorable="w14 w15 w16se wp14">
   <w:p>
     <w:pPr>
-      <w:pStyle w:val="Cabealho"/>
+      <w:pStyle w:val="Header"/>
       <w:tabs>
         <w:tab w:val="clear" w:pos="4320"/>
         <w:tab w:val="clear" w:pos="8640"/>
@@ -2661,10 +2539,10 @@
 </file>
 
 <file path=word/header2.xml><?xml version="1.0" encoding="utf-8"?>
-<w:hdr xmlns:wpc="http://schemas.microsoft.com/office/word/2010/wordprocessingCanvas" xmlns:mc="http://schemas.openxmlformats.org/markup-compatibility/2006" xmlns:o="urn:schemas-microsoft-com:office:office" xmlns:r="http://schemas.openxmlformats.org/officeDocument/2006/relationships" xmlns:m="http://schemas.openxmlformats.org/officeDocument/2006/math" xmlns:v="urn:schemas-microsoft-com:vml" xmlns:wp14="http://schemas.microsoft.com/office/word/2010/wordprocessingDrawing" xmlns:wp="http://schemas.openxmlformats.org/drawingml/2006/wordprocessingDrawing" xmlns:w10="urn:schemas-microsoft-com:office:word" xmlns:w="http://schemas.openxmlformats.org/wordprocessingml/2006/main" xmlns:w14="http://schemas.microsoft.com/office/word/2010/wordml" xmlns:w15="http://schemas.microsoft.com/office/word/2012/wordml" xmlns:wpg="http://schemas.microsoft.com/office/word/2010/wordprocessingGroup" xmlns:wpi="http://schemas.microsoft.com/office/word/2010/wordprocessingInk" xmlns:wne="http://schemas.microsoft.com/office/word/2006/wordml" xmlns:wps="http://schemas.microsoft.com/office/word/2010/wordprocessingShape" mc:Ignorable="w14 w15 wp14">
+<w:hdr xmlns:wpc="http://schemas.microsoft.com/office/word/2010/wordprocessingCanvas" xmlns:cx="http://schemas.microsoft.com/office/drawing/2014/chartex" xmlns:cx1="http://schemas.microsoft.com/office/drawing/2015/9/8/chartex" xmlns:cx2="http://schemas.microsoft.com/office/drawing/2015/10/21/chartex" xmlns:mc="http://schemas.openxmlformats.org/markup-compatibility/2006" xmlns:o="urn:schemas-microsoft-com:office:office" xmlns:r="http://schemas.openxmlformats.org/officeDocument/2006/relationships" xmlns:m="http://schemas.openxmlformats.org/officeDocument/2006/math" xmlns:v="urn:schemas-microsoft-com:vml" xmlns:wp14="http://schemas.microsoft.com/office/word/2010/wordprocessingDrawing" xmlns:wp="http://schemas.openxmlformats.org/drawingml/2006/wordprocessingDrawing" xmlns:w10="urn:schemas-microsoft-com:office:word" xmlns:w="http://schemas.openxmlformats.org/wordprocessingml/2006/main" xmlns:w14="http://schemas.microsoft.com/office/word/2010/wordml" xmlns:w15="http://schemas.microsoft.com/office/word/2012/wordml" xmlns:w16se="http://schemas.microsoft.com/office/word/2015/wordml/symex" xmlns:wpg="http://schemas.microsoft.com/office/word/2010/wordprocessingGroup" xmlns:wpi="http://schemas.microsoft.com/office/word/2010/wordprocessingInk" xmlns:wne="http://schemas.microsoft.com/office/word/2006/wordml" xmlns:wps="http://schemas.microsoft.com/office/word/2010/wordprocessingShape" mc:Ignorable="w14 w15 w16se wp14">
   <w:p>
     <w:pPr>
-      <w:pStyle w:val="Cabealho"/>
+      <w:pStyle w:val="Header"/>
       <w:pBdr>
         <w:bottom w:val="single" w:sz="18" w:space="1" w:color="000000"/>
       </w:pBdr>
@@ -2675,7 +2553,7 @@
         <w:tab w:val="right" w:pos="10206"/>
       </w:tabs>
       <w:rPr>
-        <w:rStyle w:val="Nmerodepgina"/>
+        <w:rStyle w:val="PageNumber"/>
       </w:rPr>
     </w:pPr>
     <w:r>
@@ -2716,14 +2594,14 @@
     </w:r>
     <w:r>
       <w:rPr>
-        <w:rStyle w:val="Nmerodepgina"/>
+        <w:rStyle w:val="PageNumber"/>
       </w:rPr>
       <w:tab/>
     </w:r>
   </w:p>
   <w:p>
     <w:pPr>
-      <w:pStyle w:val="Cabealho"/>
+      <w:pStyle w:val="Header"/>
       <w:pBdr>
         <w:bottom w:val="single" w:sz="18" w:space="1" w:color="000000"/>
       </w:pBdr>
@@ -2738,7 +2616,7 @@
     </w:pPr>
     <w:r>
       <w:rPr>
-        <w:rStyle w:val="Nmerodepgina"/>
+        <w:rStyle w:val="PageNumber"/>
       </w:rPr>
       <w:tab/>
     </w:r>
@@ -2747,7 +2625,7 @@
 </file>
 
 <file path=word/numbering.xml><?xml version="1.0" encoding="utf-8"?>
-<w:numbering xmlns:wpc="http://schemas.microsoft.com/office/word/2010/wordprocessingCanvas" xmlns:mc="http://schemas.openxmlformats.org/markup-compatibility/2006" xmlns:o="urn:schemas-microsoft-com:office:office" xmlns:r="http://schemas.openxmlformats.org/officeDocument/2006/relationships" xmlns:m="http://schemas.openxmlformats.org/officeDocument/2006/math" xmlns:v="urn:schemas-microsoft-com:vml" xmlns:wp14="http://schemas.microsoft.com/office/word/2010/wordprocessingDrawing" xmlns:wp="http://schemas.openxmlformats.org/drawingml/2006/wordprocessingDrawing" xmlns:w10="urn:schemas-microsoft-com:office:word" xmlns:w="http://schemas.openxmlformats.org/wordprocessingml/2006/main" xmlns:w14="http://schemas.microsoft.com/office/word/2010/wordml" xmlns:w15="http://schemas.microsoft.com/office/word/2012/wordml" xmlns:wpg="http://schemas.microsoft.com/office/word/2010/wordprocessingGroup" xmlns:wpi="http://schemas.microsoft.com/office/word/2010/wordprocessingInk" xmlns:wne="http://schemas.microsoft.com/office/word/2006/wordml" xmlns:wps="http://schemas.microsoft.com/office/word/2010/wordprocessingShape" mc:Ignorable="w14 w15 wp14">
+<w:numbering xmlns:wpc="http://schemas.microsoft.com/office/word/2010/wordprocessingCanvas" xmlns:cx="http://schemas.microsoft.com/office/drawing/2014/chartex" xmlns:cx1="http://schemas.microsoft.com/office/drawing/2015/9/8/chartex" xmlns:cx2="http://schemas.microsoft.com/office/drawing/2015/10/21/chartex" xmlns:mc="http://schemas.openxmlformats.org/markup-compatibility/2006" xmlns:o="urn:schemas-microsoft-com:office:office" xmlns:r="http://schemas.openxmlformats.org/officeDocument/2006/relationships" xmlns:m="http://schemas.openxmlformats.org/officeDocument/2006/math" xmlns:v="urn:schemas-microsoft-com:vml" xmlns:wp14="http://schemas.microsoft.com/office/word/2010/wordprocessingDrawing" xmlns:wp="http://schemas.openxmlformats.org/drawingml/2006/wordprocessingDrawing" xmlns:w10="urn:schemas-microsoft-com:office:word" xmlns:w="http://schemas.openxmlformats.org/wordprocessingml/2006/main" xmlns:w14="http://schemas.microsoft.com/office/word/2010/wordml" xmlns:w15="http://schemas.microsoft.com/office/word/2012/wordml" xmlns:w16se="http://schemas.microsoft.com/office/word/2015/wordml/symex" xmlns:wpg="http://schemas.microsoft.com/office/word/2010/wordprocessingGroup" xmlns:wpi="http://schemas.microsoft.com/office/word/2010/wordprocessingInk" xmlns:wne="http://schemas.microsoft.com/office/word/2006/wordml" xmlns:wps="http://schemas.microsoft.com/office/word/2010/wordprocessingShape" mc:Ignorable="w14 w15 w16se wp14">
   <w:abstractNum w:abstractNumId="0" w15:restartNumberingAfterBreak="0">
     <w:nsid w:val="2E221639"/>
     <w:multiLevelType w:val="multilevel"/>
@@ -2755,7 +2633,7 @@
     <w:lvl w:ilvl="0" w:tentative="1">
       <w:start w:val="1"/>
       <w:numFmt w:val="decimal"/>
-      <w:pStyle w:val="Ttulo1"/>
+      <w:pStyle w:val="Heading1"/>
       <w:lvlText w:val="%1."/>
       <w:lvlJc w:val="left"/>
       <w:pPr>
@@ -2877,7 +2755,7 @@
 </file>
 
 <file path=word/styles.xml><?xml version="1.0" encoding="utf-8"?>
-<w:styles xmlns:mc="http://schemas.openxmlformats.org/markup-compatibility/2006" xmlns:r="http://schemas.openxmlformats.org/officeDocument/2006/relationships" xmlns:w="http://schemas.openxmlformats.org/wordprocessingml/2006/main" xmlns:w14="http://schemas.microsoft.com/office/word/2010/wordml" xmlns:w15="http://schemas.microsoft.com/office/word/2012/wordml" mc:Ignorable="w14 w15">
+<w:styles xmlns:mc="http://schemas.openxmlformats.org/markup-compatibility/2006" xmlns:r="http://schemas.openxmlformats.org/officeDocument/2006/relationships" xmlns:w="http://schemas.openxmlformats.org/wordprocessingml/2006/main" xmlns:w14="http://schemas.microsoft.com/office/word/2010/wordml" xmlns:w15="http://schemas.microsoft.com/office/word/2012/wordml" xmlns:w16se="http://schemas.microsoft.com/office/word/2015/wordml/symex" mc:Ignorable="w14 w15 w16se">
   <w:docDefaults>
     <w:rPrDefault>
       <w:rPr>
@@ -2887,7 +2765,7 @@
     </w:rPrDefault>
     <w:pPrDefault/>
   </w:docDefaults>
-  <w:latentStyles w:defLockedState="0" w:defUIPriority="0" w:defSemiHidden="0" w:defUnhideWhenUsed="0" w:defQFormat="0" w:count="371">
+  <w:latentStyles w:defLockedState="0" w:defUIPriority="0" w:defSemiHidden="0" w:defUnhideWhenUsed="0" w:defQFormat="0" w:count="372">
     <w:lsdException w:name="Normal" w:qFormat="1"/>
     <w:lsdException w:name="heading 1" w:locked="1" w:uiPriority="99" w:qFormat="1"/>
     <w:lsdException w:name="heading 2" w:locked="1" w:uiPriority="99" w:qFormat="1"/>
@@ -2993,7 +2871,7 @@
     <w:lsdException w:name="HTML Sample" w:semiHidden="1" w:unhideWhenUsed="1"/>
     <w:lsdException w:name="HTML Typewriter" w:semiHidden="1" w:unhideWhenUsed="1"/>
     <w:lsdException w:name="HTML Variable" w:semiHidden="1" w:unhideWhenUsed="1"/>
-    <w:lsdException w:name="Normal Table" w:semiHidden="1" w:uiPriority="99" w:unhideWhenUsed="1"/>
+    <w:lsdException w:name="Normal Table" w:uiPriority="99"/>
     <w:lsdException w:name="annotation subject" w:semiHidden="1" w:unhideWhenUsed="1"/>
     <w:lsdException w:name="No List" w:semiHidden="1" w:uiPriority="99" w:unhideWhenUsed="1"/>
     <w:lsdException w:name="Outline List 1" w:semiHidden="1" w:uiPriority="99" w:unhideWhenUsed="1"/>
@@ -3040,10 +2918,10 @@
     <w:lsdException w:name="Table Subtle 2" w:semiHidden="1" w:uiPriority="99" w:unhideWhenUsed="1"/>
     <w:lsdException w:name="Table Web 1" w:semiHidden="1" w:uiPriority="99" w:unhideWhenUsed="1"/>
     <w:lsdException w:name="Table Web 2" w:semiHidden="1" w:uiPriority="99" w:unhideWhenUsed="1"/>
-    <w:lsdException w:name="Table Web 3" w:semiHidden="1" w:uiPriority="99" w:unhideWhenUsed="1"/>
+    <w:lsdException w:name="Table Web 3" w:uiPriority="99"/>
     <w:lsdException w:name="Balloon Text" w:semiHidden="1" w:uiPriority="99" w:unhideWhenUsed="1"/>
     <w:lsdException w:name="Table Grid" w:uiPriority="99"/>
-    <w:lsdException w:name="Table Theme" w:semiHidden="1" w:uiPriority="99" w:unhideWhenUsed="1"/>
+    <w:lsdException w:name="Table Theme" w:uiPriority="99"/>
     <w:lsdException w:name="Placeholder Text" w:semiHidden="1" w:uiPriority="99"/>
     <w:lsdException w:name="No Spacing" w:uiPriority="1" w:qFormat="1"/>
     <w:lsdException w:name="Light Shading" w:uiPriority="60"/>
@@ -3259,6 +3137,7 @@
     <w:lsdException w:name="List Table 5 Dark Accent 6" w:uiPriority="50"/>
     <w:lsdException w:name="List Table 6 Colorful Accent 6" w:uiPriority="51"/>
     <w:lsdException w:name="List Table 7 Colorful Accent 6" w:uiPriority="52"/>
+    <w:lsdException w:name="Mention" w:semiHidden="1" w:uiPriority="99" w:unhideWhenUsed="1"/>
   </w:latentStyles>
   <w:style w:type="paragraph" w:default="1" w:styleId="Normal">
     <w:name w:val="Normal"/>
@@ -3273,11 +3152,11 @@
       <w:lang w:val="en-US" w:eastAsia="en-US"/>
     </w:rPr>
   </w:style>
-  <w:style w:type="paragraph" w:styleId="Ttulo1">
+  <w:style w:type="paragraph" w:styleId="Heading1">
     <w:name w:val="heading 1"/>
     <w:basedOn w:val="Normal"/>
     <w:next w:val="Normal"/>
-    <w:link w:val="Ttulo1Char"/>
+    <w:link w:val="Heading1Char"/>
     <w:uiPriority w:val="99"/>
     <w:qFormat/>
     <w:locked/>
@@ -3298,11 +3177,11 @@
       <w:szCs w:val="32"/>
     </w:rPr>
   </w:style>
-  <w:style w:type="paragraph" w:styleId="Ttulo2">
+  <w:style w:type="paragraph" w:styleId="Heading2">
     <w:name w:val="heading 2"/>
     <w:basedOn w:val="Normal"/>
     <w:next w:val="Normal"/>
-    <w:link w:val="Ttulo2Char"/>
+    <w:link w:val="Heading2Char"/>
     <w:uiPriority w:val="99"/>
     <w:qFormat/>
     <w:locked/>
@@ -3321,11 +3200,11 @@
       <w:szCs w:val="28"/>
     </w:rPr>
   </w:style>
-  <w:style w:type="paragraph" w:styleId="Ttulo3">
+  <w:style w:type="paragraph" w:styleId="Heading3">
     <w:name w:val="heading 3"/>
     <w:basedOn w:val="Normal"/>
     <w:next w:val="Normal"/>
-    <w:link w:val="Ttulo3Char"/>
+    <w:link w:val="Heading3Char"/>
     <w:uiPriority w:val="99"/>
     <w:qFormat/>
     <w:locked/>
@@ -3342,11 +3221,11 @@
       <w:szCs w:val="26"/>
     </w:rPr>
   </w:style>
-  <w:style w:type="paragraph" w:styleId="Ttulo4">
+  <w:style w:type="paragraph" w:styleId="Heading4">
     <w:name w:val="heading 4"/>
     <w:basedOn w:val="Normal"/>
     <w:next w:val="Normal"/>
-    <w:link w:val="Ttulo4Char"/>
+    <w:link w:val="Heading4Char"/>
     <w:unhideWhenUsed/>
     <w:qFormat/>
     <w:locked/>
@@ -3364,11 +3243,11 @@
       <w:color w:val="000000"/>
     </w:rPr>
   </w:style>
-  <w:style w:type="paragraph" w:styleId="Ttulo5">
+  <w:style w:type="paragraph" w:styleId="Heading5">
     <w:name w:val="heading 5"/>
     <w:basedOn w:val="Normal"/>
     <w:next w:val="Normal"/>
-    <w:link w:val="Ttulo5Char"/>
+    <w:link w:val="Heading5Char"/>
     <w:uiPriority w:val="99"/>
     <w:qFormat/>
     <w:locked/>
@@ -3394,13 +3273,13 @@
       <w:lang w:eastAsia="zh-CN"/>
     </w:rPr>
   </w:style>
-  <w:style w:type="character" w:default="1" w:styleId="Fontepargpadro">
+  <w:style w:type="character" w:default="1" w:styleId="DefaultParagraphFont">
     <w:name w:val="Default Paragraph Font"/>
     <w:uiPriority w:val="1"/>
     <w:semiHidden/>
     <w:unhideWhenUsed/>
   </w:style>
-  <w:style w:type="table" w:default="1" w:styleId="Tabelanormal">
+  <w:style w:type="table" w:default="1" w:styleId="TableNormal">
     <w:name w:val="Normal Table"/>
     <w:uiPriority w:val="99"/>
     <w:semiHidden/>
@@ -3415,16 +3294,16 @@
       </w:tblCellMar>
     </w:tblPr>
   </w:style>
-  <w:style w:type="numbering" w:default="1" w:styleId="Semlista">
+  <w:style w:type="numbering" w:default="1" w:styleId="NoList">
     <w:name w:val="No List"/>
     <w:uiPriority w:val="99"/>
     <w:semiHidden/>
     <w:unhideWhenUsed/>
   </w:style>
-  <w:style w:type="paragraph" w:styleId="Textodebalo">
+  <w:style w:type="paragraph" w:styleId="BalloonText">
     <w:name w:val="Balloon Text"/>
     <w:basedOn w:val="Normal"/>
-    <w:link w:val="TextodebaloChar"/>
+    <w:link w:val="BalloonTextChar"/>
     <w:uiPriority w:val="99"/>
     <w:semiHidden/>
     <w:unhideWhenUsed/>
@@ -3434,7 +3313,7 @@
       <w:szCs w:val="16"/>
     </w:rPr>
   </w:style>
-  <w:style w:type="paragraph" w:styleId="Legenda">
+  <w:style w:type="paragraph" w:styleId="Caption">
     <w:name w:val="caption"/>
     <w:basedOn w:val="Normal"/>
     <w:next w:val="Normal"/>
@@ -3450,10 +3329,10 @@
       <w:szCs w:val="18"/>
     </w:rPr>
   </w:style>
-  <w:style w:type="paragraph" w:styleId="MapadoDocumento">
+  <w:style w:type="paragraph" w:styleId="DocumentMap">
     <w:name w:val="Document Map"/>
     <w:basedOn w:val="Normal"/>
-    <w:link w:val="MapadoDocumentoChar"/>
+    <w:link w:val="DocumentMapChar"/>
     <w:uiPriority w:val="99"/>
     <w:semiHidden/>
     <w:pPr>
@@ -3464,10 +3343,10 @@
       <w:szCs w:val="20"/>
     </w:rPr>
   </w:style>
-  <w:style w:type="paragraph" w:styleId="Rodap">
+  <w:style w:type="paragraph" w:styleId="Footer">
     <w:name w:val="footer"/>
     <w:basedOn w:val="Normal"/>
-    <w:link w:val="RodapChar"/>
+    <w:link w:val="FooterChar"/>
     <w:uiPriority w:val="99"/>
     <w:pPr>
       <w:tabs>
@@ -3476,10 +3355,10 @@
       </w:tabs>
     </w:pPr>
   </w:style>
-  <w:style w:type="paragraph" w:styleId="Textodenotaderodap">
+  <w:style w:type="paragraph" w:styleId="FootnoteText">
     <w:name w:val="footnote text"/>
     <w:basedOn w:val="Normal"/>
-    <w:link w:val="TextodenotaderodapChar"/>
+    <w:link w:val="FootnoteTextChar"/>
     <w:uiPriority w:val="99"/>
     <w:semiHidden/>
     <w:unhideWhenUsed/>
@@ -3487,10 +3366,10 @@
       <w:szCs w:val="20"/>
     </w:rPr>
   </w:style>
-  <w:style w:type="paragraph" w:styleId="Cabealho">
+  <w:style w:type="paragraph" w:styleId="Header">
     <w:name w:val="header"/>
     <w:basedOn w:val="Normal"/>
-    <w:link w:val="CabealhoChar"/>
+    <w:link w:val="HeaderChar"/>
     <w:uiPriority w:val="99"/>
     <w:pPr>
       <w:tabs>
@@ -3512,7 +3391,7 @@
       <w:sz w:val="24"/>
     </w:rPr>
   </w:style>
-  <w:style w:type="paragraph" w:styleId="Sumrio1">
+  <w:style w:type="paragraph" w:styleId="TOC1">
     <w:name w:val="toc 1"/>
     <w:basedOn w:val="Normal"/>
     <w:next w:val="Normal"/>
@@ -3529,7 +3408,7 @@
       <w:szCs w:val="20"/>
     </w:rPr>
   </w:style>
-  <w:style w:type="paragraph" w:styleId="Sumrio2">
+  <w:style w:type="paragraph" w:styleId="TOC2">
     <w:name w:val="toc 2"/>
     <w:basedOn w:val="Normal"/>
     <w:next w:val="Normal"/>
@@ -3547,7 +3426,7 @@
       <w:szCs w:val="20"/>
     </w:rPr>
   </w:style>
-  <w:style w:type="paragraph" w:styleId="Sumrio3">
+  <w:style w:type="paragraph" w:styleId="TOC3">
     <w:name w:val="toc 3"/>
     <w:basedOn w:val="Normal"/>
     <w:next w:val="Normal"/>
@@ -3562,7 +3441,7 @@
       <w:szCs w:val="20"/>
     </w:rPr>
   </w:style>
-  <w:style w:type="paragraph" w:styleId="Sumrio4">
+  <w:style w:type="paragraph" w:styleId="TOC4">
     <w:name w:val="toc 4"/>
     <w:basedOn w:val="Normal"/>
     <w:next w:val="Normal"/>
@@ -3578,7 +3457,7 @@
       <w:szCs w:val="20"/>
     </w:rPr>
   </w:style>
-  <w:style w:type="paragraph" w:styleId="Sumrio5">
+  <w:style w:type="paragraph" w:styleId="TOC5">
     <w:name w:val="toc 5"/>
     <w:basedOn w:val="Normal"/>
     <w:next w:val="Normal"/>
@@ -3594,7 +3473,7 @@
       <w:szCs w:val="20"/>
     </w:rPr>
   </w:style>
-  <w:style w:type="paragraph" w:styleId="Sumrio6">
+  <w:style w:type="paragraph" w:styleId="TOC6">
     <w:name w:val="toc 6"/>
     <w:basedOn w:val="Normal"/>
     <w:next w:val="Normal"/>
@@ -3610,7 +3489,7 @@
       <w:szCs w:val="20"/>
     </w:rPr>
   </w:style>
-  <w:style w:type="paragraph" w:styleId="Sumrio7">
+  <w:style w:type="paragraph" w:styleId="TOC7">
     <w:name w:val="toc 7"/>
     <w:basedOn w:val="Normal"/>
     <w:next w:val="Normal"/>
@@ -3626,7 +3505,7 @@
       <w:szCs w:val="20"/>
     </w:rPr>
   </w:style>
-  <w:style w:type="paragraph" w:styleId="Sumrio8">
+  <w:style w:type="paragraph" w:styleId="TOC8">
     <w:name w:val="toc 8"/>
     <w:basedOn w:val="Normal"/>
     <w:next w:val="Normal"/>
@@ -3642,7 +3521,7 @@
       <w:szCs w:val="20"/>
     </w:rPr>
   </w:style>
-  <w:style w:type="paragraph" w:styleId="Sumrio9">
+  <w:style w:type="paragraph" w:styleId="TOC9">
     <w:name w:val="toc 9"/>
     <w:basedOn w:val="Normal"/>
     <w:next w:val="Normal"/>
@@ -3658,7 +3537,7 @@
       <w:szCs w:val="20"/>
     </w:rPr>
   </w:style>
-  <w:style w:type="character" w:styleId="HiperlinkVisitado">
+  <w:style w:type="character" w:styleId="FollowedHyperlink">
     <w:name w:val="FollowedHyperlink"/>
     <w:uiPriority w:val="99"/>
     <w:semiHidden/>
@@ -3668,7 +3547,7 @@
       <w:u w:val="single"/>
     </w:rPr>
   </w:style>
-  <w:style w:type="character" w:styleId="Refdenotaderodap">
+  <w:style w:type="character" w:styleId="FootnoteReference">
     <w:name w:val="footnote reference"/>
     <w:uiPriority w:val="99"/>
     <w:semiHidden/>
@@ -3687,7 +3566,7 @@
       <w:u w:val="single"/>
     </w:rPr>
   </w:style>
-  <w:style w:type="character" w:styleId="Nmerodepgina">
+  <w:style w:type="character" w:styleId="PageNumber">
     <w:name w:val="page number"/>
     <w:uiPriority w:val="99"/>
     <w:rPr>
@@ -3724,9 +3603,9 @@
       <w:contextualSpacing/>
     </w:pPr>
   </w:style>
-  <w:style w:type="character" w:customStyle="1" w:styleId="Ttulo1Char">
-    <w:name w:val="Título 1 Char"/>
-    <w:link w:val="Ttulo1"/>
+  <w:style w:type="character" w:customStyle="1" w:styleId="Heading1Char">
+    <w:name w:val="Heading 1 Char"/>
+    <w:link w:val="Heading1"/>
     <w:uiPriority w:val="99"/>
     <w:locked/>
     <w:rPr>
@@ -3739,9 +3618,9 @@
       <w:lang w:val="en-US" w:eastAsia="en-US"/>
     </w:rPr>
   </w:style>
-  <w:style w:type="character" w:customStyle="1" w:styleId="Ttulo2Char">
-    <w:name w:val="Título 2 Char"/>
-    <w:link w:val="Ttulo2"/>
+  <w:style w:type="character" w:customStyle="1" w:styleId="Heading2Char">
+    <w:name w:val="Heading 2 Char"/>
+    <w:link w:val="Heading2"/>
     <w:uiPriority w:val="99"/>
     <w:locked/>
     <w:rPr>
@@ -3754,9 +3633,9 @@
       <w:szCs w:val="28"/>
     </w:rPr>
   </w:style>
-  <w:style w:type="character" w:customStyle="1" w:styleId="Ttulo3Char">
-    <w:name w:val="Título 3 Char"/>
-    <w:link w:val="Ttulo3"/>
+  <w:style w:type="character" w:customStyle="1" w:styleId="Heading3Char">
+    <w:name w:val="Heading 3 Char"/>
+    <w:link w:val="Heading3"/>
     <w:uiPriority w:val="99"/>
     <w:locked/>
     <w:rPr>
@@ -3767,9 +3646,9 @@
       <w:szCs w:val="26"/>
     </w:rPr>
   </w:style>
-  <w:style w:type="character" w:customStyle="1" w:styleId="Ttulo5Char">
-    <w:name w:val="Título 5 Char"/>
-    <w:link w:val="Ttulo5"/>
+  <w:style w:type="character" w:customStyle="1" w:styleId="Heading5Char">
+    <w:name w:val="Heading 5 Char"/>
+    <w:link w:val="Heading5"/>
     <w:uiPriority w:val="99"/>
     <w:semiHidden/>
     <w:locked/>
@@ -3785,9 +3664,9 @@
       <w:lang w:eastAsia="zh-CN"/>
     </w:rPr>
   </w:style>
-  <w:style w:type="character" w:customStyle="1" w:styleId="RodapChar">
-    <w:name w:val="Rodapé Char"/>
-    <w:link w:val="Rodap"/>
+  <w:style w:type="character" w:customStyle="1" w:styleId="FooterChar">
+    <w:name w:val="Footer Char"/>
+    <w:link w:val="Footer"/>
     <w:uiPriority w:val="99"/>
     <w:semiHidden/>
     <w:locked/>
@@ -3797,9 +3676,9 @@
       <w:szCs w:val="24"/>
     </w:rPr>
   </w:style>
-  <w:style w:type="character" w:customStyle="1" w:styleId="CabealhoChar">
-    <w:name w:val="Cabeçalho Char"/>
-    <w:link w:val="Cabealho"/>
+  <w:style w:type="character" w:customStyle="1" w:styleId="HeaderChar">
+    <w:name w:val="Header Char"/>
+    <w:link w:val="Header"/>
     <w:uiPriority w:val="99"/>
     <w:semiHidden/>
     <w:locked/>
@@ -3809,9 +3688,9 @@
       <w:szCs w:val="24"/>
     </w:rPr>
   </w:style>
-  <w:style w:type="character" w:customStyle="1" w:styleId="MapadoDocumentoChar">
-    <w:name w:val="Mapa do Documento Char"/>
-    <w:link w:val="MapadoDocumento"/>
+  <w:style w:type="character" w:customStyle="1" w:styleId="DocumentMapChar">
+    <w:name w:val="Document Map Char"/>
+    <w:link w:val="DocumentMap"/>
     <w:uiPriority w:val="99"/>
     <w:semiHidden/>
     <w:locked/>
@@ -3820,9 +3699,9 @@
       <w:sz w:val="2"/>
     </w:rPr>
   </w:style>
-  <w:style w:type="character" w:customStyle="1" w:styleId="TextodebaloChar">
-    <w:name w:val="Texto de balão Char"/>
-    <w:link w:val="Textodebalo"/>
+  <w:style w:type="character" w:customStyle="1" w:styleId="BalloonTextChar">
+    <w:name w:val="Balloon Text Char"/>
+    <w:link w:val="BalloonText"/>
     <w:uiPriority w:val="99"/>
     <w:semiHidden/>
     <w:rPr>
@@ -3832,9 +3711,9 @@
       <w:lang w:val="en-US" w:eastAsia="en-US"/>
     </w:rPr>
   </w:style>
-  <w:style w:type="character" w:customStyle="1" w:styleId="Ttulo4Char">
-    <w:name w:val="Título 4 Char"/>
-    <w:link w:val="Ttulo4"/>
+  <w:style w:type="character" w:customStyle="1" w:styleId="Heading4Char">
+    <w:name w:val="Heading 4 Char"/>
+    <w:link w:val="Heading4"/>
     <w:rPr>
       <w:rFonts w:ascii="Arial" w:hAnsi="Arial"/>
       <w:b/>
@@ -3846,9 +3725,9 @@
       <w:lang w:val="en-US" w:eastAsia="en-US"/>
     </w:rPr>
   </w:style>
-  <w:style w:type="character" w:customStyle="1" w:styleId="TextodenotaderodapChar">
-    <w:name w:val="Texto de nota de rodapé Char"/>
-    <w:link w:val="Textodenotaderodap"/>
+  <w:style w:type="character" w:customStyle="1" w:styleId="FootnoteTextChar">
+    <w:name w:val="Footnote Text Char"/>
+    <w:link w:val="FootnoteText"/>
     <w:uiPriority w:val="99"/>
     <w:semiHidden/>
     <w:rPr>

</xml_diff>